<commit_message>
Add FacebookSDK and Shop demo
Sharing method works well but Inviting method needs to have a real URL
of the app on store to implement.
Title and description will not work with ShareLink or AppLink since
Facebook changes their way to prevent scam and fake news.
I need more times to examine this issues
</commit_message>
<xml_diff>
--- a/doc/PA03/Weekly-Report-Week-04.docx
+++ b/doc/PA03/Weekly-Report-Week-04.docx
@@ -45,7 +45,7 @@
           <w:sz w:val="18"/>
           <w:szCs w:val="18"/>
         </w:rPr>
-        <w:t>4</w:t>
+        <w:t>22</w:t>
       </w:r>
       <w:r>
         <w:rPr>
@@ -105,17 +105,7 @@
           <w:sz w:val="18"/>
           <w:szCs w:val="18"/>
         </w:rPr>
-        <w:t>1</w:t>
-      </w:r>
-      <w:r>
-        <w:rPr>
-          <w:rFonts w:ascii="Verdana" w:hAnsi="Verdana"/>
-          <w:b/>
-          <w:bCs/>
-          <w:sz w:val="18"/>
-          <w:szCs w:val="18"/>
-        </w:rPr>
-        <w:t>1</w:t>
+        <w:t>28</w:t>
       </w:r>
       <w:r>
         <w:rPr>
@@ -1860,6 +1850,13 @@
       </w:r>
     </w:p>
     <w:p>
+      <w:r>
+        <w:t>Everyone is fucking lazy :D :D.</w:t>
+      </w:r>
+      <w:bookmarkStart w:id="0" w:name="_GoBack"/>
+      <w:bookmarkEnd w:id="0"/>
+    </w:p>
+    <w:p>
       <w:pPr>
         <w:pStyle w:val="Heading1"/>
         <w:numPr>
@@ -2637,8 +2634,6 @@
               </w:rPr>
               <w:t>Phy Lieng</w:t>
             </w:r>
-            <w:bookmarkStart w:id="0" w:name="_GoBack"/>
-            <w:bookmarkEnd w:id="0"/>
           </w:p>
         </w:tc>
       </w:tr>
@@ -3090,7 +3085,7 @@
     <w:lsdException w:name="Table Web 2" w:semiHidden="1" w:unhideWhenUsed="1"/>
     <w:lsdException w:name="Table Web 3" w:semiHidden="1" w:unhideWhenUsed="1"/>
     <w:lsdException w:name="Balloon Text" w:semiHidden="1" w:unhideWhenUsed="1"/>
-    <w:lsdException w:name="Table Grid" w:semiHidden="1" w:uiPriority="59" w:unhideWhenUsed="1"/>
+    <w:lsdException w:name="Table Grid" w:uiPriority="59"/>
     <w:lsdException w:name="Table Theme" w:semiHidden="1" w:unhideWhenUsed="1"/>
     <w:lsdException w:name="Placeholder Text" w:semiHidden="1"/>
     <w:lsdException w:name="No Spacing" w:uiPriority="1" w:qFormat="1"/>

</xml_diff>